<commit_message>
Output as of 2022-January-04
</commit_message>
<xml_diff>
--- a/output/2022-01-04/nsw-covid-report-2022-01-04.docx
+++ b/output/2022-01-04/nsw-covid-report-2022-01-04.docx
@@ -85,6 +85,27 @@
     <w:p>
       <w:pPr>
         <w:pStyle w:val="FirstParagraph"/>
+      </w:pPr>
+      <w:r>
+        <w:t xml:space="preserve">Hospitals will be saturated on</w:t>
+      </w:r>
+      <w:r>
+        <w:t xml:space="preserve"> </w:t>
+      </w:r>
+      <w:r>
+        <w:rPr>
+          <w:iCs/>
+          <w:i/>
+        </w:rPr>
+        <w:t xml:space="preserve">2022-02-17</w:t>
+      </w:r>
+      <w:r>
+        <w:t xml:space="preserve">.</w:t>
+      </w:r>
+    </w:p>
+    <w:p>
+      <w:pPr>
+        <w:pStyle w:val="BodyText"/>
       </w:pPr>
       <w:r>
         <w:drawing>
@@ -144,6 +165,27 @@
         <w:pStyle w:val="FirstParagraph"/>
       </w:pPr>
       <w:r>
+        <w:t xml:space="preserve">Every ICU bed will be occupied on on</w:t>
+      </w:r>
+      <w:r>
+        <w:t xml:space="preserve"> </w:t>
+      </w:r>
+      <w:r>
+        <w:rPr>
+          <w:iCs/>
+          <w:i/>
+        </w:rPr>
+        <w:t xml:space="preserve">2022-02-14</w:t>
+      </w:r>
+      <w:r>
+        <w:t xml:space="preserve">.</w:t>
+      </w:r>
+    </w:p>
+    <w:p>
+      <w:pPr>
+        <w:pStyle w:val="BodyText"/>
+      </w:pPr>
+      <w:r>
         <w:drawing>
           <wp:inline>
             <wp:extent cx="5334000" cy="2222500"/>
@@ -256,6 +298,14 @@
     <w:p>
       <w:pPr>
         <w:pStyle w:val="FirstParagraph"/>
+      </w:pPr>
+      <w:r>
+        <w:t xml:space="preserve">It is not possible to predict accurately when the current outbreak will peak. It is too far in the future.</w:t>
+      </w:r>
+    </w:p>
+    <w:p>
+      <w:pPr>
+        <w:pStyle w:val="BodyText"/>
       </w:pPr>
       <w:r>
         <w:drawing>

</xml_diff>